<commit_message>
add cart view add fix some bug
</commit_message>
<xml_diff>
--- a/document/Đánh gia chức năng đồ án.docx
+++ b/document/Đánh gia chức năng đồ án.docx
@@ -1397,13 +1397,18 @@
                 <w:rFonts w:ascii="Tahoma" w:hAnsi="Tahoma" w:cs="Tahoma"/>
                 <w:sz w:val="20"/>
                 <w:szCs w:val="20"/>
-                <w:lang w:val="vi-VN"/>
-              </w:rPr>
-            </w:pPr>
-          </w:p>
-        </w:tc>
-        <w:bookmarkStart w:id="0" w:name="_GoBack"/>
-        <w:bookmarkEnd w:id="0"/>
+              </w:rPr>
+            </w:pPr>
+            <w:r>
+              <w:rPr>
+                <w:rFonts w:ascii="Tahoma" w:hAnsi="Tahoma" w:cs="Tahoma"/>
+                <w:sz w:val="20"/>
+                <w:szCs w:val="20"/>
+              </w:rPr>
+              <w:t>Done</w:t>
+            </w:r>
+          </w:p>
+        </w:tc>
       </w:tr>
       <w:tr>
         <w:tc>
@@ -2337,9 +2342,16 @@
                 <w:rFonts w:ascii="Tahoma" w:hAnsi="Tahoma" w:cs="Tahoma"/>
                 <w:sz w:val="20"/>
                 <w:szCs w:val="20"/>
-                <w:lang w:val="vi-VN"/>
-              </w:rPr>
-            </w:pPr>
+              </w:rPr>
+            </w:pPr>
+            <w:r>
+              <w:rPr>
+                <w:rFonts w:ascii="Tahoma" w:hAnsi="Tahoma" w:cs="Tahoma"/>
+                <w:sz w:val="20"/>
+                <w:szCs w:val="20"/>
+              </w:rPr>
+              <w:t>Done</w:t>
+            </w:r>
           </w:p>
         </w:tc>
       </w:tr>
@@ -2523,9 +2535,16 @@
                 <w:rFonts w:ascii="Tahoma" w:hAnsi="Tahoma" w:cs="Tahoma"/>
                 <w:sz w:val="20"/>
                 <w:szCs w:val="20"/>
-                <w:lang w:val="vi-VN"/>
-              </w:rPr>
-            </w:pPr>
+              </w:rPr>
+            </w:pPr>
+            <w:r>
+              <w:rPr>
+                <w:rFonts w:ascii="Tahoma" w:hAnsi="Tahoma" w:cs="Tahoma"/>
+                <w:sz w:val="20"/>
+                <w:szCs w:val="20"/>
+              </w:rPr>
+              <w:t>Done</w:t>
+            </w:r>
           </w:p>
         </w:tc>
       </w:tr>
@@ -2972,9 +2991,16 @@
                 <w:rFonts w:ascii="Tahoma" w:hAnsi="Tahoma" w:cs="Tahoma"/>
                 <w:sz w:val="20"/>
                 <w:szCs w:val="20"/>
-                <w:lang w:val="vi-VN"/>
-              </w:rPr>
-            </w:pPr>
+              </w:rPr>
+            </w:pPr>
+            <w:r>
+              <w:rPr>
+                <w:rFonts w:ascii="Tahoma" w:hAnsi="Tahoma" w:cs="Tahoma"/>
+                <w:sz w:val="20"/>
+                <w:szCs w:val="20"/>
+              </w:rPr>
+              <w:t>Done</w:t>
+            </w:r>
           </w:p>
         </w:tc>
       </w:tr>
@@ -4003,9 +4029,16 @@
                 <w:rFonts w:ascii="Tahoma" w:hAnsi="Tahoma" w:cs="Tahoma"/>
                 <w:sz w:val="20"/>
                 <w:szCs w:val="20"/>
-                <w:lang w:val="vi-VN"/>
-              </w:rPr>
-            </w:pPr>
+              </w:rPr>
+            </w:pPr>
+            <w:r>
+              <w:rPr>
+                <w:rFonts w:ascii="Tahoma" w:hAnsi="Tahoma" w:cs="Tahoma"/>
+                <w:sz w:val="20"/>
+                <w:szCs w:val="20"/>
+              </w:rPr>
+              <w:t>Done</w:t>
+            </w:r>
           </w:p>
         </w:tc>
       </w:tr>
@@ -4297,9 +4330,16 @@
                 <w:rFonts w:ascii="Tahoma" w:hAnsi="Tahoma" w:cs="Tahoma"/>
                 <w:sz w:val="20"/>
                 <w:szCs w:val="20"/>
-                <w:lang w:val="vi-VN"/>
-              </w:rPr>
-            </w:pPr>
+              </w:rPr>
+            </w:pPr>
+            <w:r>
+              <w:rPr>
+                <w:rFonts w:ascii="Tahoma" w:hAnsi="Tahoma" w:cs="Tahoma"/>
+                <w:sz w:val="20"/>
+                <w:szCs w:val="20"/>
+              </w:rPr>
+              <w:t>Done</w:t>
+            </w:r>
           </w:p>
         </w:tc>
       </w:tr>
@@ -5855,9 +5895,10 @@
                 <w:rFonts w:ascii="Tahoma" w:hAnsi="Tahoma" w:cs="Tahoma"/>
                 <w:sz w:val="20"/>
                 <w:szCs w:val="20"/>
-                <w:lang w:val="vi-VN"/>
-              </w:rPr>
-            </w:pPr>
+              </w:rPr>
+            </w:pPr>
+            <w:bookmarkStart w:id="0" w:name="_GoBack"/>
+            <w:bookmarkEnd w:id="0"/>
           </w:p>
         </w:tc>
       </w:tr>
@@ -6015,9 +6056,16 @@
                 <w:rFonts w:ascii="Tahoma" w:hAnsi="Tahoma" w:cs="Tahoma"/>
                 <w:sz w:val="20"/>
                 <w:szCs w:val="20"/>
-                <w:lang w:val="vi-VN"/>
-              </w:rPr>
-            </w:pPr>
+              </w:rPr>
+            </w:pPr>
+            <w:r>
+              <w:rPr>
+                <w:rFonts w:ascii="Tahoma" w:hAnsi="Tahoma" w:cs="Tahoma"/>
+                <w:sz w:val="20"/>
+                <w:szCs w:val="20"/>
+              </w:rPr>
+              <w:t>Done</w:t>
+            </w:r>
           </w:p>
         </w:tc>
       </w:tr>
@@ -6148,9 +6196,16 @@
                 <w:rFonts w:ascii="Tahoma" w:hAnsi="Tahoma" w:cs="Tahoma"/>
                 <w:sz w:val="20"/>
                 <w:szCs w:val="20"/>
-                <w:lang w:val="vi-VN"/>
-              </w:rPr>
-            </w:pPr>
+              </w:rPr>
+            </w:pPr>
+            <w:r>
+              <w:rPr>
+                <w:rFonts w:ascii="Tahoma" w:hAnsi="Tahoma" w:cs="Tahoma"/>
+                <w:sz w:val="20"/>
+                <w:szCs w:val="20"/>
+              </w:rPr>
+              <w:t>Done</w:t>
+            </w:r>
           </w:p>
         </w:tc>
       </w:tr>
@@ -7657,7 +7712,7 @@
             <w:noProof/>
             <w:sz w:val="20"/>
           </w:rPr>
-          <w:t>1</w:t>
+          <w:t>4</w:t>
         </w:r>
         <w:r>
           <w:rPr>

</xml_diff>